<commit_message>
Added: AITech. introduction com Introducao e Dados de Mercado
</commit_message>
<xml_diff>
--- a/Documents/Ideias Pensadas.docx
+++ b/Documents/Ideias Pensadas.docx
@@ -355,27 +355,1054 @@
           <w:lang w:val="pt-BR"/>
         </w:rPr>
         <w:lastRenderedPageBreak/>
-        <w:t>Data science is a key part of innovation and strategic decision-making across many industries. The global data science platform industry is expected to reach a peak of around $133.7 billion, and demand for data scientists is set to grow.</w:t>
-      </w:r>
-    </w:p>
-    <w:p>
-      <w:pPr>
-        <w:pStyle w:val="selectable-text"/>
-        <w:jc w:val="both"/>
-        <w:rPr>
-          <w:rStyle w:val="selectable-text1"/>
-          <w:lang w:val="pt-BR"/>
-        </w:rPr>
-      </w:pPr>
-      <w:r>
-        <w:rPr>
-          <w:rStyle w:val="selectable-text1"/>
-          <w:b/>
-          <w:bCs/>
-          <w:lang w:val="pt-BR"/>
-        </w:rPr>
-        <w:t xml:space="preserve">1) </w:t>
-      </w:r>
+        <w:t xml:space="preserve">Data science is a key part of innovation and strategic decision-making across many industries. The global data science platform industry is expected to reach a peak of around $133.7 billion, and demand for data scientists </w:t>
+      </w:r>
+      <w:proofErr w:type="spellStart"/>
+      <w:r>
+        <w:rPr>
+          <w:rStyle w:val="selectable-text1"/>
+          <w:lang w:val="pt-BR"/>
+        </w:rPr>
+        <w:t>is</w:t>
+      </w:r>
+      <w:proofErr w:type="spellEnd"/>
+      <w:r>
+        <w:rPr>
+          <w:rStyle w:val="selectable-text1"/>
+          <w:lang w:val="pt-BR"/>
+        </w:rPr>
+        <w:t xml:space="preserve"> set </w:t>
+      </w:r>
+      <w:proofErr w:type="spellStart"/>
+      <w:r>
+        <w:rPr>
+          <w:rStyle w:val="selectable-text1"/>
+          <w:lang w:val="pt-BR"/>
+        </w:rPr>
+        <w:t>to</w:t>
+      </w:r>
+      <w:proofErr w:type="spellEnd"/>
+      <w:r>
+        <w:rPr>
+          <w:rStyle w:val="selectable-text1"/>
+          <w:lang w:val="pt-BR"/>
+        </w:rPr>
+        <w:t xml:space="preserve"> </w:t>
+      </w:r>
+      <w:proofErr w:type="spellStart"/>
+      <w:r>
+        <w:rPr>
+          <w:rStyle w:val="selectable-text1"/>
+          <w:lang w:val="pt-BR"/>
+        </w:rPr>
+        <w:t>grow</w:t>
+      </w:r>
+      <w:proofErr w:type="spellEnd"/>
+      <w:r>
+        <w:rPr>
+          <w:rStyle w:val="selectable-text1"/>
+          <w:lang w:val="pt-BR"/>
+        </w:rPr>
+        <w:t>.</w:t>
+      </w:r>
+    </w:p>
+    <w:p>
+      <w:pPr>
+        <w:pStyle w:val="selectable-text"/>
+        <w:spacing w:line="276" w:lineRule="auto"/>
+        <w:ind w:firstLine="720"/>
+        <w:jc w:val="both"/>
+        <w:rPr>
+          <w:rFonts w:ascii="Arial" w:hAnsi="Arial" w:cs="Arial"/>
+          <w:color w:val="FFFFFF"/>
+          <w:spacing w:val="-2"/>
+          <w:sz w:val="30"/>
+          <w:szCs w:val="30"/>
+          <w:shd w:val="clear" w:color="auto" w:fill="000000"/>
+        </w:rPr>
+      </w:pPr>
+      <w:r>
+        <w:rPr>
+          <w:rFonts w:ascii="Arial" w:hAnsi="Arial" w:cs="Arial"/>
+          <w:color w:val="FFFFFF"/>
+          <w:spacing w:val="-2"/>
+          <w:sz w:val="30"/>
+          <w:szCs w:val="30"/>
+          <w:shd w:val="clear" w:color="auto" w:fill="000000"/>
+        </w:rPr>
+        <w:t>People’s relationship with technology is at a critical juncture. It feels like something that happens to them rather than for them, demanding too much and often failing to make a positive impact on wellbeing. Businesses can’t shy away from the frustration and fatigue, so their best route is to become part of a solution that boosts people’s sense of agency.</w:t>
+      </w:r>
+    </w:p>
+    <w:p>
+      <w:pPr>
+        <w:pStyle w:val="selectable-text"/>
+        <w:spacing w:line="276" w:lineRule="auto"/>
+        <w:ind w:firstLine="720"/>
+        <w:jc w:val="both"/>
+        <w:rPr>
+          <w:rFonts w:ascii="Arial" w:hAnsi="Arial" w:cs="Arial"/>
+          <w:color w:val="FFFFFF"/>
+          <w:spacing w:val="-2"/>
+          <w:sz w:val="30"/>
+          <w:szCs w:val="30"/>
+          <w:shd w:val="clear" w:color="auto" w:fill="000000"/>
+        </w:rPr>
+      </w:pPr>
+    </w:p>
+    <w:p>
+      <w:pPr>
+        <w:shd w:val="clear" w:color="auto" w:fill="000000"/>
+        <w:spacing w:before="100" w:beforeAutospacing="1" w:after="100" w:afterAutospacing="1" w:line="240" w:lineRule="auto"/>
+        <w:textAlignment w:val="baseline"/>
+        <w:outlineLvl w:val="3"/>
+        <w:rPr>
+          <w:rFonts w:ascii="Arial" w:eastAsia="Times New Roman" w:hAnsi="Arial" w:cs="Arial"/>
+          <w:color w:val="FFFFFF"/>
+          <w:spacing w:val="-7"/>
+          <w:sz w:val="24"/>
+          <w:szCs w:val="24"/>
+        </w:rPr>
+      </w:pPr>
+      <w:r>
+        <w:rPr>
+          <w:rFonts w:ascii="Arial" w:eastAsia="Times New Roman" w:hAnsi="Arial" w:cs="Arial"/>
+          <w:color w:val="FFFFFF"/>
+          <w:spacing w:val="-7"/>
+          <w:sz w:val="24"/>
+          <w:szCs w:val="24"/>
+        </w:rPr>
+        <w:t>41%</w:t>
+      </w:r>
+    </w:p>
+    <w:p>
+      <w:pPr>
+        <w:shd w:val="clear" w:color="auto" w:fill="000000"/>
+        <w:spacing w:after="0" w:line="240" w:lineRule="auto"/>
+        <w:textAlignment w:val="baseline"/>
+        <w:rPr>
+          <w:rFonts w:ascii="inherit" w:eastAsia="Times New Roman" w:hAnsi="inherit" w:cs="Arial"/>
+          <w:color w:val="FFFFFF"/>
+          <w:spacing w:val="-1"/>
+          <w:sz w:val="24"/>
+          <w:szCs w:val="24"/>
+        </w:rPr>
+      </w:pPr>
+      <w:r>
+        <w:rPr>
+          <w:rFonts w:ascii="inherit" w:eastAsia="Times New Roman" w:hAnsi="inherit" w:cs="Arial"/>
+          <w:color w:val="FFFFFF"/>
+          <w:spacing w:val="-1"/>
+          <w:sz w:val="24"/>
+          <w:szCs w:val="24"/>
+        </w:rPr>
+        <w:t>of frequent tech users say that technology has complicated their lives just as much as it has simplified it.</w:t>
+      </w:r>
+    </w:p>
+    <w:p>
+      <w:pPr>
+        <w:pStyle w:val="selectable-text"/>
+        <w:spacing w:line="276" w:lineRule="auto"/>
+        <w:ind w:firstLine="720"/>
+        <w:jc w:val="both"/>
+        <w:rPr>
+          <w:rStyle w:val="selectable-text1"/>
+        </w:rPr>
+      </w:pPr>
+    </w:p>
+    <w:p>
+      <w:pPr>
+        <w:pStyle w:val="Heading4"/>
+        <w:shd w:val="clear" w:color="auto" w:fill="000000"/>
+        <w:textAlignment w:val="baseline"/>
+        <w:rPr>
+          <w:rFonts w:ascii="Arial" w:hAnsi="Arial" w:cs="Arial"/>
+          <w:b w:val="0"/>
+          <w:bCs w:val="0"/>
+          <w:color w:val="FFFFFF"/>
+          <w:spacing w:val="-7"/>
+        </w:rPr>
+      </w:pPr>
+      <w:r>
+        <w:rPr>
+          <w:rFonts w:ascii="Arial" w:hAnsi="Arial" w:cs="Arial"/>
+          <w:b w:val="0"/>
+          <w:bCs w:val="0"/>
+          <w:color w:val="FFFFFF"/>
+          <w:spacing w:val="-7"/>
+        </w:rPr>
+        <w:t>37%</w:t>
+      </w:r>
+    </w:p>
+    <w:p>
+      <w:pPr>
+        <w:pStyle w:val="NormalWeb"/>
+        <w:shd w:val="clear" w:color="auto" w:fill="000000"/>
+        <w:spacing w:before="0" w:beforeAutospacing="0" w:after="0" w:afterAutospacing="0"/>
+        <w:textAlignment w:val="baseline"/>
+        <w:rPr>
+          <w:rFonts w:ascii="inherit" w:hAnsi="inherit" w:cs="Arial"/>
+          <w:color w:val="FFFFFF"/>
+          <w:spacing w:val="-1"/>
+        </w:rPr>
+      </w:pPr>
+      <w:r>
+        <w:rPr>
+          <w:rFonts w:ascii="inherit" w:hAnsi="inherit" w:cs="Arial"/>
+          <w:color w:val="FFFFFF"/>
+          <w:spacing w:val="-1"/>
+        </w:rPr>
+        <w:t>say it’s more important than ever to apply critical thinking regarding what technology they use and how.</w:t>
+      </w:r>
+    </w:p>
+    <w:p>
+      <w:pPr>
+        <w:pStyle w:val="selectable-text"/>
+        <w:spacing w:line="276" w:lineRule="auto"/>
+        <w:ind w:firstLine="720"/>
+        <w:jc w:val="both"/>
+        <w:rPr>
+          <w:rStyle w:val="selectable-text1"/>
+        </w:rPr>
+      </w:pPr>
+    </w:p>
+    <w:p>
+      <w:pPr>
+        <w:pStyle w:val="selectable-text"/>
+        <w:spacing w:line="276" w:lineRule="auto"/>
+        <w:ind w:firstLine="720"/>
+        <w:jc w:val="both"/>
+        <w:rPr>
+          <w:rFonts w:ascii="Arial" w:hAnsi="Arial" w:cs="Arial"/>
+          <w:color w:val="000000" w:themeColor="text1"/>
+          <w:spacing w:val="-2"/>
+          <w:sz w:val="30"/>
+          <w:szCs w:val="30"/>
+          <w:shd w:val="clear" w:color="auto" w:fill="000000"/>
+        </w:rPr>
+      </w:pPr>
+      <w:r>
+        <w:rPr>
+          <w:rFonts w:ascii="Arial" w:hAnsi="Arial" w:cs="Arial"/>
+          <w:color w:val="FFFFFF"/>
+          <w:spacing w:val="-2"/>
+          <w:sz w:val="30"/>
+          <w:szCs w:val="30"/>
+          <w:shd w:val="clear" w:color="auto" w:fill="000000"/>
+        </w:rPr>
+        <w:t xml:space="preserve">Organizations must be thoughtful about how their use of technology will fit in to people’s lives and what it will demand of them. Time? New skills? </w:t>
+      </w:r>
+      <w:r>
+        <w:rPr>
+          <w:rFonts w:ascii="Arial" w:hAnsi="Arial" w:cs="Arial"/>
+          <w:spacing w:val="-2"/>
+          <w:sz w:val="30"/>
+          <w:szCs w:val="30"/>
+          <w:shd w:val="clear" w:color="auto" w:fill="000000"/>
+        </w:rPr>
+        <w:t xml:space="preserve">Brands that offer people greater choice in how they use (or don’t use) </w:t>
+      </w:r>
+      <w:r>
+        <w:rPr>
+          <w:rFonts w:ascii="Arial" w:hAnsi="Arial" w:cs="Arial"/>
+          <w:color w:val="000000" w:themeColor="text1"/>
+          <w:spacing w:val="-2"/>
+          <w:sz w:val="30"/>
+          <w:szCs w:val="30"/>
+          <w:highlight w:val="yellow"/>
+          <w:shd w:val="clear" w:color="auto" w:fill="000000"/>
+        </w:rPr>
+        <w:t>technology to interact will become trusted partners, because customers will be able to regain a much-needed sense of agency.</w:t>
+      </w:r>
+    </w:p>
+    <w:p>
+      <w:pPr>
+        <w:pStyle w:val="selectable-text"/>
+        <w:spacing w:line="276" w:lineRule="auto"/>
+        <w:ind w:firstLine="720"/>
+        <w:jc w:val="both"/>
+        <w:rPr>
+          <w:rFonts w:ascii="Arial" w:hAnsi="Arial" w:cs="Arial"/>
+          <w:color w:val="000000" w:themeColor="text1"/>
+          <w:spacing w:val="-2"/>
+          <w:sz w:val="30"/>
+          <w:szCs w:val="30"/>
+          <w:shd w:val="clear" w:color="auto" w:fill="000000"/>
+        </w:rPr>
+      </w:pPr>
+    </w:p>
+    <w:p>
+      <w:pPr>
+        <w:pStyle w:val="selectable-text"/>
+        <w:spacing w:line="276" w:lineRule="auto"/>
+        <w:ind w:firstLine="720"/>
+        <w:jc w:val="both"/>
+        <w:rPr>
+          <w:rStyle w:val="selectable-text1"/>
+          <w:i/>
+          <w:iCs/>
+        </w:rPr>
+      </w:pPr>
+      <w:hyperlink r:id="rId9" w:history="1">
+        <w:r>
+          <w:rPr>
+            <w:rStyle w:val="Hyperlink"/>
+            <w:i/>
+            <w:iCs/>
+          </w:rPr>
+          <w:t>https://www.accenture.com/us-en/insights/song/accenture-life-trends</w:t>
+        </w:r>
+      </w:hyperlink>
+    </w:p>
+    <w:p>
+      <w:pPr>
+        <w:pStyle w:val="selectable-text"/>
+        <w:spacing w:line="276" w:lineRule="auto"/>
+        <w:ind w:firstLine="720"/>
+        <w:jc w:val="both"/>
+        <w:rPr>
+          <w:rStyle w:val="selectable-text1"/>
+          <w:i/>
+          <w:iCs/>
+        </w:rPr>
+      </w:pPr>
+    </w:p>
+    <w:p>
+      <w:pPr>
+        <w:pStyle w:val="selectable-text"/>
+        <w:spacing w:line="276" w:lineRule="auto"/>
+        <w:ind w:firstLine="720"/>
+        <w:jc w:val="both"/>
+        <w:rPr>
+          <w:rStyle w:val="selectable-text1"/>
+          <w:i/>
+          <w:iCs/>
+        </w:rPr>
+      </w:pPr>
+    </w:p>
+    <w:p>
+      <w:pPr>
+        <w:pStyle w:val="selectable-text"/>
+        <w:spacing w:line="276" w:lineRule="auto"/>
+        <w:ind w:firstLine="720"/>
+        <w:jc w:val="both"/>
+        <w:rPr>
+          <w:rStyle w:val="selectable-text1"/>
+          <w:i/>
+          <w:iCs/>
+        </w:rPr>
+      </w:pPr>
+      <w:r>
+        <w:rPr>
+          <w:noProof/>
+        </w:rPr>
+        <w:lastRenderedPageBreak/>
+        <w:drawing>
+          <wp:inline distT="0" distB="0" distL="0" distR="0" wp14:anchorId="7E406585" wp14:editId="73B7E46C">
+            <wp:extent cx="5400040" cy="4671695"/>
+            <wp:effectExtent l="0" t="0" r="0" b="0"/>
+            <wp:docPr id="1297472810" name="Picture 5"/>
+            <wp:cNvGraphicFramePr>
+              <a:graphicFrameLocks xmlns:a="http://schemas.openxmlformats.org/drawingml/2006/main" noChangeAspect="1"/>
+            </wp:cNvGraphicFramePr>
+            <a:graphic xmlns:a="http://schemas.openxmlformats.org/drawingml/2006/main">
+              <a:graphicData uri="http://schemas.openxmlformats.org/drawingml/2006/picture">
+                <pic:pic xmlns:pic="http://schemas.openxmlformats.org/drawingml/2006/picture">
+                  <pic:nvPicPr>
+                    <pic:cNvPr id="1297472810" name=""/>
+                    <pic:cNvPicPr/>
+                  </pic:nvPicPr>
+                  <pic:blipFill>
+                    <a:blip r:embed="rId10"/>
+                    <a:stretch>
+                      <a:fillRect/>
+                    </a:stretch>
+                  </pic:blipFill>
+                  <pic:spPr>
+                    <a:xfrm>
+                      <a:off x="0" y="0"/>
+                      <a:ext cx="5400040" cy="4671695"/>
+                    </a:xfrm>
+                    <a:prstGeom prst="rect">
+                      <a:avLst/>
+                    </a:prstGeom>
+                  </pic:spPr>
+                </pic:pic>
+              </a:graphicData>
+            </a:graphic>
+          </wp:inline>
+        </w:drawing>
+      </w:r>
+    </w:p>
+    <w:p>
+      <w:pPr>
+        <w:pStyle w:val="selectable-text"/>
+        <w:spacing w:line="276" w:lineRule="auto"/>
+        <w:ind w:firstLine="720"/>
+        <w:jc w:val="both"/>
+        <w:rPr>
+          <w:rStyle w:val="selectable-text1"/>
+          <w:i/>
+          <w:iCs/>
+        </w:rPr>
+      </w:pPr>
+    </w:p>
+    <w:p>
+      <w:pPr>
+        <w:pStyle w:val="selectable-text"/>
+        <w:spacing w:line="276" w:lineRule="auto"/>
+        <w:ind w:firstLine="720"/>
+        <w:jc w:val="both"/>
+        <w:rPr>
+          <w:rStyle w:val="selectable-text1"/>
+          <w:i/>
+          <w:iCs/>
+        </w:rPr>
+      </w:pPr>
+    </w:p>
+    <w:p>
+      <w:pPr>
+        <w:pStyle w:val="selectable-text"/>
+        <w:spacing w:line="276" w:lineRule="auto"/>
+        <w:ind w:firstLine="720"/>
+        <w:jc w:val="both"/>
+        <w:rPr>
+          <w:rStyle w:val="selectable-text1"/>
+          <w:i/>
+          <w:iCs/>
+        </w:rPr>
+      </w:pPr>
+    </w:p>
+    <w:p>
+      <w:pPr>
+        <w:pStyle w:val="NormalWeb"/>
+        <w:shd w:val="clear" w:color="auto" w:fill="FFFFFF"/>
+        <w:spacing w:after="480" w:afterAutospacing="0" w:line="480" w:lineRule="atLeast"/>
+        <w:rPr>
+          <w:rFonts w:ascii="Arial" w:hAnsi="Arial" w:cs="Arial"/>
+          <w:color w:val="121737"/>
+          <w:sz w:val="27"/>
+          <w:szCs w:val="27"/>
+        </w:rPr>
+      </w:pPr>
+      <w:r>
+        <w:rPr>
+          <w:rFonts w:ascii="Arial" w:hAnsi="Arial" w:cs="Arial"/>
+          <w:color w:val="121737"/>
+          <w:sz w:val="27"/>
+          <w:szCs w:val="27"/>
+        </w:rPr>
+        <w:t>(The generative AI space </w:t>
+      </w:r>
+      <w:hyperlink r:id="rId11" w:history="1">
+        <w:r>
+          <w:rPr>
+            <w:rStyle w:val="Hyperlink"/>
+            <w:rFonts w:ascii="Arial" w:hAnsi="Arial" w:cs="Arial"/>
+            <w:color w:val="2E5CE5"/>
+            <w:sz w:val="27"/>
+            <w:szCs w:val="27"/>
+          </w:rPr>
+          <w:t>is currently worth approximately $45 billion</w:t>
+        </w:r>
+      </w:hyperlink>
+      <w:r>
+        <w:rPr>
+          <w:rFonts w:ascii="Arial" w:hAnsi="Arial" w:cs="Arial"/>
+          <w:color w:val="121737"/>
+          <w:sz w:val="27"/>
+          <w:szCs w:val="27"/>
+        </w:rPr>
+        <w:t>)</w:t>
+      </w:r>
+    </w:p>
+    <w:p>
+      <w:pPr>
+        <w:pStyle w:val="NormalWeb"/>
+        <w:shd w:val="clear" w:color="auto" w:fill="FFFFFF"/>
+        <w:spacing w:after="480" w:afterAutospacing="0" w:line="480" w:lineRule="atLeast"/>
+        <w:rPr>
+          <w:rFonts w:ascii="Arial" w:hAnsi="Arial" w:cs="Arial"/>
+          <w:color w:val="121737"/>
+          <w:sz w:val="27"/>
+          <w:szCs w:val="27"/>
+        </w:rPr>
+      </w:pPr>
+      <w:r>
+        <w:rPr>
+          <w:rFonts w:ascii="Arial" w:hAnsi="Arial" w:cs="Arial"/>
+          <w:color w:val="121737"/>
+          <w:sz w:val="27"/>
+          <w:szCs w:val="27"/>
+        </w:rPr>
+        <w:t>Consumers are expecting businesses to capitalize on generative AI applications — </w:t>
+      </w:r>
+      <w:hyperlink r:id="rId12" w:history="1">
+        <w:r>
+          <w:rPr>
+            <w:rStyle w:val="Hyperlink"/>
+            <w:rFonts w:ascii="Arial" w:hAnsi="Arial" w:cs="Arial"/>
+            <w:color w:val="2E5CE5"/>
+            <w:sz w:val="27"/>
+            <w:szCs w:val="27"/>
+          </w:rPr>
+          <w:t>nearly 70% of consumers</w:t>
+        </w:r>
+      </w:hyperlink>
+      <w:r>
+        <w:rPr>
+          <w:rFonts w:ascii="Arial" w:hAnsi="Arial" w:cs="Arial"/>
+          <w:color w:val="121737"/>
+          <w:sz w:val="27"/>
+          <w:szCs w:val="27"/>
+        </w:rPr>
+        <w:t> say they believe most businesses will soon be using this technology to improve the customer experience.</w:t>
+      </w:r>
+    </w:p>
+    <w:p>
+      <w:pPr>
+        <w:pStyle w:val="NormalWeb"/>
+        <w:shd w:val="clear" w:color="auto" w:fill="FFFFFF"/>
+        <w:spacing w:after="480" w:afterAutospacing="0" w:line="480" w:lineRule="atLeast"/>
+        <w:rPr>
+          <w:rFonts w:ascii="Arial" w:hAnsi="Arial" w:cs="Arial"/>
+          <w:color w:val="121737"/>
+          <w:sz w:val="27"/>
+          <w:szCs w:val="27"/>
+        </w:rPr>
+      </w:pPr>
+      <w:r>
+        <w:rPr>
+          <w:rFonts w:ascii="Arial" w:hAnsi="Arial" w:cs="Arial"/>
+          <w:color w:val="121737"/>
+          <w:sz w:val="27"/>
+          <w:szCs w:val="27"/>
+        </w:rPr>
+        <w:t>Generative AI platforms run on the technology of </w:t>
+      </w:r>
+      <w:hyperlink r:id="rId13" w:history="1">
+        <w:r>
+          <w:rPr>
+            <w:rStyle w:val="Hyperlink"/>
+            <w:rFonts w:ascii="Arial" w:hAnsi="Arial" w:cs="Arial"/>
+            <w:color w:val="2E5CE5"/>
+            <w:sz w:val="27"/>
+            <w:szCs w:val="27"/>
+          </w:rPr>
+          <w:t>large language models</w:t>
+        </w:r>
+      </w:hyperlink>
+      <w:r>
+        <w:rPr>
+          <w:rFonts w:ascii="Arial" w:hAnsi="Arial" w:cs="Arial"/>
+          <w:color w:val="121737"/>
+          <w:sz w:val="27"/>
+          <w:szCs w:val="27"/>
+        </w:rPr>
+        <w:t> (LLMs).</w:t>
+      </w:r>
+    </w:p>
+    <w:p>
+      <w:pPr>
+        <w:pStyle w:val="NormalWeb"/>
+        <w:shd w:val="clear" w:color="auto" w:fill="FFFFFF"/>
+        <w:spacing w:after="480" w:afterAutospacing="0" w:line="480" w:lineRule="atLeast"/>
+        <w:rPr>
+          <w:rFonts w:ascii="Arial" w:hAnsi="Arial" w:cs="Arial"/>
+          <w:color w:val="121737"/>
+          <w:sz w:val="27"/>
+          <w:szCs w:val="27"/>
+        </w:rPr>
+      </w:pPr>
+      <w:r>
+        <w:rPr>
+          <w:rFonts w:ascii="Arial" w:hAnsi="Arial" w:cs="Arial"/>
+          <w:color w:val="121737"/>
+          <w:sz w:val="27"/>
+          <w:szCs w:val="27"/>
+        </w:rPr>
+        <w:lastRenderedPageBreak/>
+        <w:t>LLMs are trained on billions of pages of existing text. As they are trained, LLMs pay attention to contextual relationships between the words and patterns seen in sentences. From there, the LLM can generate content on its own.</w:t>
+      </w:r>
+    </w:p>
+    <w:p>
+      <w:pPr>
+        <w:pStyle w:val="NormalWeb"/>
+        <w:shd w:val="clear" w:color="auto" w:fill="FFFFFF"/>
+        <w:spacing w:after="480" w:afterAutospacing="0" w:line="480" w:lineRule="atLeast"/>
+        <w:rPr>
+          <w:rFonts w:ascii="Arial" w:hAnsi="Arial" w:cs="Arial"/>
+          <w:color w:val="121737"/>
+          <w:sz w:val="27"/>
+          <w:szCs w:val="27"/>
+        </w:rPr>
+      </w:pPr>
+      <w:r>
+        <w:rPr>
+          <w:rFonts w:ascii="Arial" w:hAnsi="Arial" w:cs="Arial"/>
+          <w:color w:val="121737"/>
+          <w:sz w:val="27"/>
+          <w:szCs w:val="27"/>
+        </w:rPr>
+        <w:t>For example, the </w:t>
+      </w:r>
+      <w:hyperlink r:id="rId14" w:history="1">
+        <w:r>
+          <w:rPr>
+            <w:rStyle w:val="Hyperlink"/>
+            <w:rFonts w:ascii="Arial" w:hAnsi="Arial" w:cs="Arial"/>
+            <w:color w:val="2E5CE5"/>
+            <w:sz w:val="27"/>
+            <w:szCs w:val="27"/>
+          </w:rPr>
+          <w:t>BERT</w:t>
+        </w:r>
+      </w:hyperlink>
+      <w:r>
+        <w:rPr>
+          <w:rFonts w:ascii="Arial" w:hAnsi="Arial" w:cs="Arial"/>
+          <w:color w:val="121737"/>
+          <w:sz w:val="27"/>
+          <w:szCs w:val="27"/>
+        </w:rPr>
+        <w:t> LLM can achieve </w:t>
+      </w:r>
+      <w:hyperlink r:id="rId15" w:history="1">
+        <w:r>
+          <w:rPr>
+            <w:rStyle w:val="Hyperlink"/>
+            <w:rFonts w:ascii="Arial" w:hAnsi="Arial" w:cs="Arial"/>
+            <w:color w:val="2E5CE5"/>
+            <w:sz w:val="27"/>
+            <w:szCs w:val="27"/>
+          </w:rPr>
+          <w:t>85%-90% accuracy</w:t>
+        </w:r>
+      </w:hyperlink>
+      <w:r>
+        <w:rPr>
+          <w:rFonts w:ascii="Arial" w:hAnsi="Arial" w:cs="Arial"/>
+          <w:color w:val="121737"/>
+          <w:sz w:val="27"/>
+          <w:szCs w:val="27"/>
+        </w:rPr>
+        <w:t> in just milliseconds.</w:t>
+      </w:r>
+    </w:p>
+    <w:p>
+      <w:pPr>
+        <w:pStyle w:val="NormalWeb"/>
+        <w:shd w:val="clear" w:color="auto" w:fill="FFFFFF"/>
+        <w:spacing w:after="480" w:afterAutospacing="0" w:line="480" w:lineRule="atLeast"/>
+        <w:rPr>
+          <w:rFonts w:ascii="Arial" w:hAnsi="Arial" w:cs="Arial"/>
+          <w:color w:val="121737"/>
+          <w:sz w:val="27"/>
+          <w:szCs w:val="27"/>
+        </w:rPr>
+      </w:pPr>
+      <w:r>
+        <w:rPr>
+          <w:rFonts w:ascii="Arial" w:hAnsi="Arial" w:cs="Arial"/>
+          <w:color w:val="121737"/>
+          <w:sz w:val="27"/>
+          <w:szCs w:val="27"/>
+        </w:rPr>
+        <w:t>And LLMs are only getting better.</w:t>
+      </w:r>
+    </w:p>
+    <w:p>
+      <w:pPr>
+        <w:pStyle w:val="NormalWeb"/>
+        <w:shd w:val="clear" w:color="auto" w:fill="FFFFFF"/>
+        <w:spacing w:after="480" w:afterAutospacing="0" w:line="480" w:lineRule="atLeast"/>
+        <w:rPr>
+          <w:rFonts w:ascii="Arial" w:hAnsi="Arial" w:cs="Arial"/>
+          <w:color w:val="121737"/>
+          <w:sz w:val="27"/>
+          <w:szCs w:val="27"/>
+        </w:rPr>
+      </w:pPr>
+      <w:r>
+        <w:rPr>
+          <w:rFonts w:ascii="Arial" w:hAnsi="Arial" w:cs="Arial"/>
+          <w:color w:val="121737"/>
+          <w:sz w:val="27"/>
+          <w:szCs w:val="27"/>
+        </w:rPr>
+        <w:t>In the future, AI experts say these models will be able to generate their own training data to self-improve, pull in information from external sources, and operate much more efficiently through an approach called “sparse expert models.”</w:t>
+      </w:r>
+    </w:p>
+    <w:p>
+      <w:pPr>
+        <w:pStyle w:val="NormalWeb"/>
+        <w:shd w:val="clear" w:color="auto" w:fill="FFFFFF"/>
+        <w:spacing w:after="480" w:afterAutospacing="0" w:line="480" w:lineRule="atLeast"/>
+        <w:rPr>
+          <w:rFonts w:ascii="Arial" w:hAnsi="Arial" w:cs="Arial"/>
+          <w:color w:val="121737"/>
+          <w:sz w:val="27"/>
+          <w:szCs w:val="27"/>
+        </w:rPr>
+      </w:pPr>
+      <w:r>
+        <w:rPr>
+          <w:rFonts w:ascii="Arial" w:hAnsi="Arial" w:cs="Arial"/>
+          <w:color w:val="121737"/>
+          <w:sz w:val="27"/>
+          <w:szCs w:val="27"/>
+        </w:rPr>
+        <w:t>Boston Consulting Group reports that some expect that generative AI will be able to put out </w:t>
+      </w:r>
+      <w:hyperlink r:id="rId16" w:history="1">
+        <w:r>
+          <w:rPr>
+            <w:rStyle w:val="Hyperlink"/>
+            <w:rFonts w:ascii="Arial" w:hAnsi="Arial" w:cs="Arial"/>
+            <w:color w:val="2E5CE5"/>
+            <w:sz w:val="27"/>
+            <w:szCs w:val="27"/>
+          </w:rPr>
+          <w:t>“final draft” content by 2030</w:t>
+        </w:r>
+      </w:hyperlink>
+      <w:r>
+        <w:rPr>
+          <w:rFonts w:ascii="Arial" w:hAnsi="Arial" w:cs="Arial"/>
+          <w:color w:val="121737"/>
+          <w:sz w:val="27"/>
+          <w:szCs w:val="27"/>
+        </w:rPr>
+        <w:t>.</w:t>
+      </w:r>
+    </w:p>
+    <w:p>
+      <w:pPr>
+        <w:pStyle w:val="NormalWeb"/>
+        <w:shd w:val="clear" w:color="auto" w:fill="FFFFFF"/>
+        <w:spacing w:after="480" w:afterAutospacing="0" w:line="480" w:lineRule="atLeast"/>
+        <w:rPr>
+          <w:rFonts w:ascii="Arial" w:hAnsi="Arial" w:cs="Arial"/>
+          <w:color w:val="121737"/>
+          <w:sz w:val="27"/>
+          <w:szCs w:val="27"/>
+        </w:rPr>
+      </w:pPr>
+      <w:r>
+        <w:rPr>
+          <w:rFonts w:ascii="Arial" w:hAnsi="Arial" w:cs="Arial"/>
+          <w:color w:val="121737"/>
+          <w:sz w:val="27"/>
+          <w:szCs w:val="27"/>
+        </w:rPr>
+        <w:t>As of now, LLMs are far from perfect, but businesses are already taking advantage of their </w:t>
+      </w:r>
+      <w:hyperlink r:id="rId17" w:history="1">
+        <w:r>
+          <w:rPr>
+            <w:rStyle w:val="Hyperlink"/>
+            <w:rFonts w:ascii="Arial" w:hAnsi="Arial" w:cs="Arial"/>
+            <w:color w:val="2E5CE5"/>
+            <w:sz w:val="27"/>
+            <w:szCs w:val="27"/>
+          </w:rPr>
+          <w:t>wide-ranging capabilities</w:t>
+        </w:r>
+      </w:hyperlink>
+      <w:r>
+        <w:rPr>
+          <w:rFonts w:ascii="Arial" w:hAnsi="Arial" w:cs="Arial"/>
+          <w:color w:val="121737"/>
+          <w:sz w:val="27"/>
+          <w:szCs w:val="27"/>
+        </w:rPr>
+        <w:t>.</w:t>
+      </w:r>
+    </w:p>
+    <w:p>
+      <w:pPr>
+        <w:pStyle w:val="selectable-text"/>
+        <w:spacing w:line="276" w:lineRule="auto"/>
+        <w:ind w:firstLine="720"/>
+        <w:jc w:val="both"/>
+        <w:rPr>
+          <w:rStyle w:val="selectable-text1"/>
+          <w:i/>
+          <w:iCs/>
+        </w:rPr>
+      </w:pPr>
+    </w:p>
+    <w:p>
+      <w:pPr>
+        <w:pStyle w:val="selectable-text"/>
+        <w:spacing w:line="276" w:lineRule="auto"/>
+        <w:ind w:firstLine="720"/>
+        <w:jc w:val="both"/>
+        <w:rPr>
+          <w:rStyle w:val="selectable-text1"/>
+          <w:i/>
+          <w:iCs/>
+        </w:rPr>
+      </w:pPr>
+    </w:p>
+    <w:p>
+      <w:pPr>
+        <w:pStyle w:val="selectable-text"/>
+        <w:jc w:val="both"/>
+        <w:rPr>
+          <w:rStyle w:val="selectable-text1"/>
+          <w:b/>
+          <w:bCs/>
+          <w:lang w:val="pt-BR"/>
+        </w:rPr>
+      </w:pPr>
+      <w:r>
+        <w:rPr>
+          <w:rStyle w:val="selectable-text1"/>
+          <w:b/>
+          <w:bCs/>
+          <w:noProof/>
+          <w:lang w:val="pt-BR"/>
+        </w:rPr>
+        <w:lastRenderedPageBreak/>
+        <w:drawing>
+          <wp:inline distT="0" distB="0" distL="0" distR="0" wp14:anchorId="579C0079" wp14:editId="23CA6B38">
+            <wp:extent cx="5995469" cy="9422879"/>
+            <wp:effectExtent l="0" t="0" r="5715" b="6985"/>
+            <wp:docPr id="233752971" name="Picture 6"/>
+            <wp:cNvGraphicFramePr>
+              <a:graphicFrameLocks xmlns:a="http://schemas.openxmlformats.org/drawingml/2006/main" noChangeAspect="1"/>
+            </wp:cNvGraphicFramePr>
+            <a:graphic xmlns:a="http://schemas.openxmlformats.org/drawingml/2006/main">
+              <a:graphicData uri="http://schemas.openxmlformats.org/drawingml/2006/picture">
+                <pic:pic xmlns:pic="http://schemas.openxmlformats.org/drawingml/2006/picture">
+                  <pic:nvPicPr>
+                    <pic:cNvPr id="0" name="Picture 4"/>
+                    <pic:cNvPicPr>
+                      <a:picLocks noChangeAspect="1" noChangeArrowheads="1"/>
+                    </pic:cNvPicPr>
+                  </pic:nvPicPr>
+                  <pic:blipFill>
+                    <a:blip r:embed="rId18">
+                      <a:extLst>
+                        <a:ext uri="{28A0092B-C50C-407E-A947-70E740481C1C}">
+                          <a14:useLocalDpi xmlns:a14="http://schemas.microsoft.com/office/drawing/2010/main" val="0"/>
+                        </a:ext>
+                      </a:extLst>
+                    </a:blip>
+                    <a:srcRect/>
+                    <a:stretch>
+                      <a:fillRect/>
+                    </a:stretch>
+                  </pic:blipFill>
+                  <pic:spPr bwMode="auto">
+                    <a:xfrm>
+                      <a:off x="0" y="0"/>
+                      <a:ext cx="6029905" cy="9477002"/>
+                    </a:xfrm>
+                    <a:prstGeom prst="rect">
+                      <a:avLst/>
+                    </a:prstGeom>
+                    <a:noFill/>
+                  </pic:spPr>
+                </pic:pic>
+              </a:graphicData>
+            </a:graphic>
+          </wp:inline>
+        </w:drawing>
+      </w:r>
+    </w:p>
+    <w:p>
+      <w:pPr>
+        <w:pStyle w:val="selectable-text"/>
+        <w:jc w:val="both"/>
+        <w:rPr>
+          <w:rStyle w:val="selectable-text1"/>
+          <w:b/>
+          <w:bCs/>
+        </w:rPr>
+      </w:pPr>
+      <w:r>
+        <w:rPr>
+          <w:rStyle w:val="selectable-text1"/>
+          <w:b/>
+          <w:bCs/>
+        </w:rPr>
+        <w:lastRenderedPageBreak/>
+        <w:t>In 2023, customers have more purchasing options than ever. That means businesses must work even harder (and smarter) to attract and retain customers.</w:t>
+      </w:r>
+    </w:p>
+    <w:p>
+      <w:pPr>
+        <w:pStyle w:val="selectable-text"/>
+        <w:jc w:val="both"/>
+        <w:rPr>
+          <w:rStyle w:val="selectable-text1"/>
+          <w:b/>
+          <w:bCs/>
+        </w:rPr>
+      </w:pPr>
+    </w:p>
+    <w:p>
+      <w:pPr>
+        <w:pStyle w:val="selectable-text"/>
+        <w:jc w:val="both"/>
+        <w:rPr>
+          <w:rStyle w:val="selectable-text1"/>
+          <w:b/>
+          <w:bCs/>
+        </w:rPr>
+      </w:pPr>
+      <w:r>
+        <w:rPr>
+          <w:rStyle w:val="selectable-text1"/>
+          <w:b/>
+          <w:bCs/>
+        </w:rPr>
+        <w:t>70% of organizations say customer service is directly connected to the performance of their business and 63% of them are prioritizing the customer experience.</w:t>
+      </w:r>
+    </w:p>
+    <w:p>
+      <w:pPr>
+        <w:pStyle w:val="selectable-text"/>
+        <w:jc w:val="both"/>
+        <w:rPr>
+          <w:rStyle w:val="selectable-text1"/>
+          <w:b/>
+          <w:bCs/>
+        </w:rPr>
+      </w:pPr>
+    </w:p>
+    <w:p>
+      <w:pPr>
+        <w:pStyle w:val="selectable-text"/>
+        <w:jc w:val="both"/>
+        <w:rPr>
+          <w:rStyle w:val="selectable-text1"/>
+          <w:b/>
+          <w:bCs/>
+        </w:rPr>
+      </w:pPr>
+      <w:r>
+        <w:rPr>
+          <w:rStyle w:val="selectable-text1"/>
+          <w:b/>
+          <w:bCs/>
+        </w:rPr>
+        <w:t>One critical way businesses are improving customer service is through the use of artificial intelligence (AI) solutions.</w:t>
+      </w:r>
+    </w:p>
+    <w:p>
+      <w:pPr>
+        <w:pStyle w:val="selectable-text"/>
+        <w:jc w:val="both"/>
+        <w:rPr>
+          <w:rStyle w:val="selectable-text1"/>
+          <w:b/>
+          <w:bCs/>
+        </w:rPr>
+      </w:pPr>
+    </w:p>
+    <w:p>
+      <w:pPr>
+        <w:pStyle w:val="selectable-text"/>
+        <w:jc w:val="both"/>
+        <w:rPr>
+          <w:rStyle w:val="selectable-text1"/>
+          <w:b/>
+          <w:bCs/>
+        </w:rPr>
+      </w:pPr>
+      <w:r>
+        <w:rPr>
+          <w:rStyle w:val="selectable-text1"/>
+          <w:b/>
+          <w:bCs/>
+        </w:rPr>
+        <w:t>Gartner reports that customer service budgets are directing increased spend to tech solutions.</w:t>
+      </w:r>
+    </w:p>
+    <w:p>
+      <w:pPr>
+        <w:pStyle w:val="selectable-text"/>
+        <w:jc w:val="both"/>
+        <w:rPr>
+          <w:rStyle w:val="selectable-text1"/>
+          <w:b/>
+          <w:bCs/>
+        </w:rPr>
+      </w:pPr>
+    </w:p>
+    <w:p>
+      <w:pPr>
+        <w:pStyle w:val="selectable-text"/>
+        <w:jc w:val="both"/>
+        <w:rPr>
+          <w:rStyle w:val="selectable-text1"/>
+          <w:b/>
+          <w:bCs/>
+        </w:rPr>
+      </w:pPr>
+      <w:r>
+        <w:rPr>
+          <w:rStyle w:val="selectable-text1"/>
+          <w:b/>
+          <w:bCs/>
+        </w:rPr>
+        <w:t>Technology is seeing a 7.6% boost in spending while increases in training and development and personnel are seeing only modest increases hovering around 3%.</w:t>
+      </w:r>
+    </w:p>
+    <w:p>
+      <w:pPr>
+        <w:pStyle w:val="selectable-text"/>
+        <w:jc w:val="both"/>
+        <w:rPr>
+          <w:rStyle w:val="selectable-text1"/>
+          <w:b/>
+          <w:bCs/>
+        </w:rPr>
+      </w:pPr>
+      <w:r>
+        <w:rPr>
+          <w:rStyle w:val="selectable-text1"/>
+          <w:b/>
+          <w:bCs/>
+        </w:rPr>
+        <w:t>https://explodingtopics.com/blog/business-trends</w:t>
+      </w:r>
+    </w:p>
+    <w:p>
+      <w:pPr>
+        <w:pStyle w:val="selectable-text"/>
+        <w:jc w:val="both"/>
+        <w:rPr>
+          <w:rStyle w:val="selectable-text1"/>
+          <w:b/>
+          <w:bCs/>
+        </w:rPr>
+      </w:pPr>
+    </w:p>
+    <w:p>
+      <w:pPr>
+        <w:pStyle w:val="selectable-text"/>
+        <w:jc w:val="both"/>
+        <w:rPr>
+          <w:rStyle w:val="selectable-text1"/>
+          <w:b/>
+          <w:bCs/>
+        </w:rPr>
+      </w:pPr>
+    </w:p>
+    <w:p>
+      <w:pPr>
+        <w:pStyle w:val="selectable-text"/>
+        <w:jc w:val="both"/>
+        <w:rPr>
+          <w:rStyle w:val="selectable-text1"/>
+          <w:b/>
+          <w:bCs/>
+          <w:lang w:val="pt-BR"/>
+        </w:rPr>
+      </w:pPr>
       <w:r>
         <w:rPr>
           <w:rStyle w:val="selectable-text1"/>
@@ -392,16 +1419,36 @@
           <w:bCs/>
           <w:lang w:val="pt-BR"/>
         </w:rPr>
-        <w:t xml:space="preserve"> especializado em implementação de AI generativa </w:t>
-      </w:r>
-      <w:r>
-        <w:rPr>
-          <w:rStyle w:val="selectable-text1"/>
-          <w:b/>
-          <w:bCs/>
-          <w:lang w:val="pt-BR"/>
-        </w:rPr>
-        <w:t xml:space="preserve">, </w:t>
+        <w:t xml:space="preserve"> especializado em implementação de AI </w:t>
+      </w:r>
+      <w:proofErr w:type="gramStart"/>
+      <w:r>
+        <w:rPr>
+          <w:rStyle w:val="selectable-text1"/>
+          <w:b/>
+          <w:bCs/>
+          <w:lang w:val="pt-BR"/>
+        </w:rPr>
+        <w:t xml:space="preserve">generativa </w:t>
+      </w:r>
+      <w:r>
+        <w:rPr>
+          <w:rStyle w:val="selectable-text1"/>
+          <w:b/>
+          <w:bCs/>
+          <w:lang w:val="pt-BR"/>
+        </w:rPr>
+        <w:t>,</w:t>
+      </w:r>
+      <w:proofErr w:type="gramEnd"/>
+      <w:r>
+        <w:rPr>
+          <w:rStyle w:val="selectable-text1"/>
+          <w:b/>
+          <w:bCs/>
+          <w:lang w:val="pt-BR"/>
+        </w:rPr>
+        <w:t xml:space="preserve"> </w:t>
       </w:r>
       <w:proofErr w:type="spellStart"/>
       <w:r>
@@ -913,17 +1960,622 @@
           <w:numId w:val="1"/>
         </w:numPr>
         <w:jc w:val="both"/>
-      </w:pPr>
-      <w:r>
-        <w:rPr>
-          <w:rStyle w:val="selectable-text1"/>
-        </w:rPr>
+        <w:rPr>
+          <w:rStyle w:val="selectable-text1"/>
+        </w:rPr>
+      </w:pPr>
+      <w:r>
+        <w:rPr>
+          <w:rStyle w:val="selectable-text1"/>
+        </w:rPr>
+        <w:lastRenderedPageBreak/>
         <w:t xml:space="preserve">Freemium (no fee / free for personal usage / </w:t>
       </w:r>
     </w:p>
     <w:p>
       <w:pPr>
-        <w:jc w:val="both"/>
+        <w:pStyle w:val="selectable-text"/>
+        <w:numPr>
+          <w:ilvl w:val="0"/>
+          <w:numId w:val="1"/>
+        </w:numPr>
+        <w:jc w:val="both"/>
+        <w:rPr>
+          <w:rStyle w:val="selectable-text1"/>
+        </w:rPr>
+      </w:pPr>
+      <w:r>
+        <w:rPr>
+          <w:rStyle w:val="selectable-text1"/>
+        </w:rPr>
+        <w:t>On demand</w:t>
+      </w:r>
+    </w:p>
+    <w:p>
+      <w:pPr>
+        <w:pStyle w:val="selectable-text"/>
+        <w:numPr>
+          <w:ilvl w:val="0"/>
+          <w:numId w:val="1"/>
+        </w:numPr>
+        <w:jc w:val="both"/>
+        <w:rPr>
+          <w:rStyle w:val="selectable-text1"/>
+        </w:rPr>
+      </w:pPr>
+      <w:r>
+        <w:rPr>
+          <w:rStyle w:val="selectable-text1"/>
+        </w:rPr>
+        <w:t>Business Account</w:t>
+      </w:r>
+    </w:p>
+    <w:p>
+      <w:pPr>
+        <w:pStyle w:val="selectable-text"/>
+        <w:numPr>
+          <w:ilvl w:val="0"/>
+          <w:numId w:val="1"/>
+        </w:numPr>
+        <w:jc w:val="both"/>
+        <w:rPr>
+          <w:rStyle w:val="selectable-text1"/>
+        </w:rPr>
+      </w:pPr>
+      <w:r>
+        <w:rPr>
+          <w:rStyle w:val="selectable-text1"/>
+        </w:rPr>
+        <w:t>Premium accounts</w:t>
+      </w:r>
+    </w:p>
+    <w:p>
+      <w:pPr>
+        <w:pStyle w:val="selectable-text"/>
+        <w:jc w:val="both"/>
+        <w:rPr>
+          <w:rStyle w:val="selectable-text1"/>
+        </w:rPr>
+      </w:pPr>
+    </w:p>
+    <w:p>
+      <w:pPr>
+        <w:pStyle w:val="selectable-text"/>
+        <w:jc w:val="both"/>
+        <w:rPr>
+          <w:rStyle w:val="selectable-text1"/>
+        </w:rPr>
+      </w:pPr>
+      <w:proofErr w:type="spellStart"/>
+      <w:r>
+        <w:rPr>
+          <w:rStyle w:val="selectable-text1"/>
+        </w:rPr>
+        <w:t>Missao</w:t>
+      </w:r>
+      <w:proofErr w:type="spellEnd"/>
+      <w:r>
+        <w:rPr>
+          <w:rStyle w:val="selectable-text1"/>
+        </w:rPr>
+        <w:t xml:space="preserve"> valor e </w:t>
+      </w:r>
+      <w:proofErr w:type="spellStart"/>
+      <w:r>
+        <w:rPr>
+          <w:rStyle w:val="selectable-text1"/>
+        </w:rPr>
+        <w:t>visao</w:t>
+      </w:r>
+      <w:proofErr w:type="spellEnd"/>
+    </w:p>
+    <w:p>
+      <w:pPr>
+        <w:pStyle w:val="selectable-text"/>
+        <w:jc w:val="both"/>
+        <w:rPr>
+          <w:rStyle w:val="selectable-text1"/>
+        </w:rPr>
+      </w:pPr>
+    </w:p>
+    <w:p>
+      <w:pPr>
+        <w:pStyle w:val="selectable-text"/>
+        <w:jc w:val="both"/>
+        <w:rPr>
+          <w:rStyle w:val="selectable-text1"/>
+          <w:lang w:val="pt-BR"/>
+        </w:rPr>
+      </w:pPr>
+      <w:r>
+        <w:rPr>
+          <w:rStyle w:val="selectable-text1"/>
+          <w:b/>
+          <w:bCs/>
+          <w:lang w:val="pt-BR"/>
+        </w:rPr>
+        <w:t>MISSAO</w:t>
+      </w:r>
+      <w:r>
+        <w:rPr>
+          <w:rStyle w:val="selectable-text1"/>
+          <w:lang w:val="pt-BR"/>
+        </w:rPr>
+        <w:t xml:space="preserve">: </w:t>
+      </w:r>
+    </w:p>
+    <w:p>
+      <w:pPr>
+        <w:pStyle w:val="selectable-text"/>
+        <w:jc w:val="both"/>
+        <w:rPr>
+          <w:rStyle w:val="selectable-text1"/>
+          <w:lang w:val="pt-BR"/>
+        </w:rPr>
+      </w:pPr>
+      <w:proofErr w:type="gramStart"/>
+      <w:r>
+        <w:rPr>
+          <w:rStyle w:val="selectable-text1"/>
+          <w:lang w:val="pt-BR"/>
+        </w:rPr>
+        <w:t>Reduzir  os</w:t>
+      </w:r>
+      <w:proofErr w:type="gramEnd"/>
+      <w:r>
+        <w:rPr>
+          <w:rStyle w:val="selectable-text1"/>
+          <w:lang w:val="pt-BR"/>
+        </w:rPr>
+        <w:t xml:space="preserve"> desperdícios e ineficiências dos processos organizacionais ,pessoais e sociais através da elaboração de uma plataforma de venda de agentes virtuais que executam escopo de atividades semelhantes baseado em </w:t>
+      </w:r>
+      <w:proofErr w:type="spellStart"/>
+      <w:r>
+        <w:rPr>
+          <w:rStyle w:val="selectable-text1"/>
+          <w:lang w:val="pt-BR"/>
+        </w:rPr>
+        <w:t>machine</w:t>
+      </w:r>
+      <w:proofErr w:type="spellEnd"/>
+      <w:r>
+        <w:rPr>
+          <w:rStyle w:val="selectable-text1"/>
+          <w:lang w:val="pt-BR"/>
+        </w:rPr>
+        <w:t xml:space="preserve"> </w:t>
+      </w:r>
+      <w:proofErr w:type="spellStart"/>
+      <w:r>
+        <w:rPr>
+          <w:rStyle w:val="selectable-text1"/>
+          <w:lang w:val="pt-BR"/>
+        </w:rPr>
+        <w:t>leraning</w:t>
+      </w:r>
+      <w:proofErr w:type="spellEnd"/>
+      <w:r>
+        <w:rPr>
+          <w:rStyle w:val="selectable-text1"/>
+          <w:lang w:val="pt-BR"/>
+        </w:rPr>
+        <w:t xml:space="preserve">, Large </w:t>
+      </w:r>
+      <w:proofErr w:type="spellStart"/>
+      <w:r>
+        <w:rPr>
+          <w:rStyle w:val="selectable-text1"/>
+          <w:lang w:val="pt-BR"/>
+        </w:rPr>
+        <w:t>language</w:t>
+      </w:r>
+      <w:proofErr w:type="spellEnd"/>
+      <w:r>
+        <w:rPr>
+          <w:rStyle w:val="selectable-text1"/>
+          <w:lang w:val="pt-BR"/>
+        </w:rPr>
+        <w:t xml:space="preserve"> models e </w:t>
+      </w:r>
+      <w:proofErr w:type="spellStart"/>
+      <w:r>
+        <w:rPr>
+          <w:rStyle w:val="selectable-text1"/>
+          <w:lang w:val="pt-BR"/>
+        </w:rPr>
+        <w:t>Genenative</w:t>
+      </w:r>
+      <w:proofErr w:type="spellEnd"/>
+      <w:r>
+        <w:rPr>
+          <w:rStyle w:val="selectable-text1"/>
+          <w:lang w:val="pt-BR"/>
+        </w:rPr>
+        <w:t xml:space="preserve"> </w:t>
+      </w:r>
+      <w:proofErr w:type="spellStart"/>
+      <w:r>
+        <w:rPr>
+          <w:rStyle w:val="selectable-text1"/>
+          <w:lang w:val="pt-BR"/>
+        </w:rPr>
+        <w:t>Language</w:t>
+      </w:r>
+      <w:proofErr w:type="spellEnd"/>
+      <w:r>
+        <w:rPr>
+          <w:rStyle w:val="selectable-text1"/>
+          <w:lang w:val="pt-BR"/>
+        </w:rPr>
+        <w:t xml:space="preserve"> Models</w:t>
+      </w:r>
+    </w:p>
+    <w:p>
+      <w:pPr>
+        <w:pStyle w:val="selectable-text"/>
+        <w:jc w:val="both"/>
+        <w:rPr>
+          <w:rStyle w:val="selectable-text1"/>
+          <w:lang w:val="pt-BR"/>
+        </w:rPr>
+      </w:pPr>
+    </w:p>
+    <w:p>
+      <w:pPr>
+        <w:pStyle w:val="selectable-text"/>
+        <w:jc w:val="both"/>
+        <w:rPr>
+          <w:rStyle w:val="selectable-text1"/>
+          <w:b/>
+          <w:bCs/>
+          <w:lang w:val="pt-BR"/>
+        </w:rPr>
+      </w:pPr>
+      <w:r>
+        <w:rPr>
+          <w:rStyle w:val="selectable-text1"/>
+          <w:b/>
+          <w:bCs/>
+          <w:lang w:val="pt-BR"/>
+        </w:rPr>
+        <w:t>VISÂO:</w:t>
+      </w:r>
+    </w:p>
+    <w:p>
+      <w:pPr>
+        <w:pStyle w:val="selectable-text"/>
+        <w:jc w:val="both"/>
+        <w:rPr>
+          <w:rStyle w:val="selectable-text1"/>
+          <w:b/>
+          <w:bCs/>
+          <w:lang w:val="pt-BR"/>
+        </w:rPr>
+      </w:pPr>
+      <w:r>
+        <w:rPr>
+          <w:rStyle w:val="selectable-text1"/>
+          <w:b/>
+          <w:bCs/>
+          <w:lang w:val="pt-BR"/>
+        </w:rPr>
+        <w:t xml:space="preserve">Em 10 anos , a </w:t>
+      </w:r>
+      <w:proofErr w:type="spellStart"/>
+      <w:r>
+        <w:rPr>
+          <w:rStyle w:val="selectable-text1"/>
+          <w:b/>
+          <w:bCs/>
+          <w:lang w:val="pt-BR"/>
+        </w:rPr>
+        <w:t>AITech</w:t>
+      </w:r>
+      <w:proofErr w:type="spellEnd"/>
+      <w:r>
+        <w:rPr>
+          <w:rStyle w:val="selectable-text1"/>
+          <w:b/>
+          <w:bCs/>
+          <w:lang w:val="pt-BR"/>
+        </w:rPr>
+        <w:t xml:space="preserve"> Soluções e Produtos Digitais será líder no segmento de venda e intermediação de agentes de inteligência artificial, fornecendo soluções orientadas e eficiência organizacional e ciência de dados.</w:t>
+      </w:r>
+    </w:p>
+    <w:p>
+      <w:pPr>
+        <w:pStyle w:val="selectable-text"/>
+        <w:jc w:val="both"/>
+        <w:rPr>
+          <w:rStyle w:val="selectable-text1"/>
+          <w:b/>
+          <w:bCs/>
+          <w:lang w:val="pt-BR"/>
+        </w:rPr>
+      </w:pPr>
+    </w:p>
+    <w:p>
+      <w:pPr>
+        <w:pStyle w:val="selectable-text"/>
+        <w:jc w:val="both"/>
+        <w:rPr>
+          <w:rStyle w:val="selectable-text1"/>
+          <w:b/>
+          <w:bCs/>
+          <w:lang w:val="pt-BR"/>
+        </w:rPr>
+      </w:pPr>
+    </w:p>
+    <w:p>
+      <w:pPr>
+        <w:pStyle w:val="selectable-text"/>
+        <w:jc w:val="both"/>
+        <w:rPr>
+          <w:rStyle w:val="selectable-text1"/>
+          <w:b/>
+          <w:bCs/>
+          <w:lang w:val="pt-BR"/>
+        </w:rPr>
+      </w:pPr>
+    </w:p>
+    <w:p>
+      <w:pPr>
+        <w:pStyle w:val="selectable-text"/>
+        <w:jc w:val="both"/>
+        <w:rPr>
+          <w:lang w:val="pt-BR"/>
+        </w:rPr>
+      </w:pPr>
+      <w:r>
+        <w:rPr>
+          <w:rStyle w:val="selectable-text1"/>
+          <w:b/>
+          <w:bCs/>
+          <w:lang w:val="pt-BR"/>
+        </w:rPr>
+        <w:t>VALORES</w:t>
+      </w:r>
+      <w:r>
+        <w:rPr>
+          <w:rStyle w:val="selectable-text1"/>
+          <w:lang w:val="pt-BR"/>
+        </w:rPr>
+        <w:t>:</w:t>
+      </w:r>
+    </w:p>
+    <w:p>
+      <w:pPr>
+        <w:pStyle w:val="selectable-text"/>
+        <w:numPr>
+          <w:ilvl w:val="0"/>
+          <w:numId w:val="3"/>
+        </w:numPr>
+        <w:jc w:val="both"/>
+        <w:rPr>
+          <w:lang w:val="pt-BR"/>
+        </w:rPr>
+      </w:pPr>
+      <w:r>
+        <w:rPr>
+          <w:lang w:val="pt-BR"/>
+        </w:rPr>
+        <w:t xml:space="preserve">- </w:t>
+      </w:r>
+      <w:proofErr w:type="spellStart"/>
+      <w:r>
+        <w:rPr>
+          <w:lang w:val="pt-BR"/>
+        </w:rPr>
+        <w:t>Transparencia</w:t>
+      </w:r>
+      <w:proofErr w:type="spellEnd"/>
+    </w:p>
+    <w:p>
+      <w:pPr>
+        <w:pStyle w:val="selectable-text"/>
+        <w:numPr>
+          <w:ilvl w:val="0"/>
+          <w:numId w:val="3"/>
+        </w:numPr>
+        <w:jc w:val="both"/>
+        <w:rPr>
+          <w:lang w:val="pt-BR"/>
+        </w:rPr>
+      </w:pPr>
+      <w:r>
+        <w:rPr>
+          <w:lang w:val="pt-BR"/>
+        </w:rPr>
+        <w:t>- Integridade</w:t>
+      </w:r>
+    </w:p>
+    <w:p>
+      <w:pPr>
+        <w:pStyle w:val="selectable-text"/>
+        <w:numPr>
+          <w:ilvl w:val="0"/>
+          <w:numId w:val="3"/>
+        </w:numPr>
+        <w:jc w:val="both"/>
+        <w:rPr>
+          <w:lang w:val="pt-BR"/>
+        </w:rPr>
+      </w:pPr>
+      <w:r>
+        <w:rPr>
+          <w:lang w:val="pt-BR"/>
+        </w:rPr>
+        <w:t>- Agilidade</w:t>
+      </w:r>
+    </w:p>
+    <w:p>
+      <w:pPr>
+        <w:pStyle w:val="selectable-text"/>
+        <w:numPr>
+          <w:ilvl w:val="0"/>
+          <w:numId w:val="3"/>
+        </w:numPr>
+        <w:jc w:val="both"/>
+        <w:rPr>
+          <w:lang w:val="pt-BR"/>
+        </w:rPr>
+      </w:pPr>
+      <w:r>
+        <w:rPr>
+          <w:lang w:val="pt-BR"/>
+        </w:rPr>
+        <w:t>- Qualidade e Melhoria Continua</w:t>
+      </w:r>
+    </w:p>
+    <w:p>
+      <w:pPr>
+        <w:pStyle w:val="selectable-text"/>
+        <w:numPr>
+          <w:ilvl w:val="0"/>
+          <w:numId w:val="3"/>
+        </w:numPr>
+        <w:jc w:val="both"/>
+        <w:rPr>
+          <w:lang w:val="pt-BR"/>
+        </w:rPr>
+      </w:pPr>
+      <w:r>
+        <w:rPr>
+          <w:lang w:val="pt-BR"/>
+        </w:rPr>
+        <w:t xml:space="preserve">- </w:t>
+      </w:r>
+      <w:proofErr w:type="spellStart"/>
+      <w:r>
+        <w:rPr>
+          <w:lang w:val="pt-BR"/>
+        </w:rPr>
+        <w:t>Eficiencia</w:t>
+      </w:r>
+      <w:proofErr w:type="spellEnd"/>
+      <w:r>
+        <w:rPr>
+          <w:lang w:val="pt-BR"/>
+        </w:rPr>
+        <w:t xml:space="preserve"> </w:t>
+      </w:r>
+    </w:p>
+    <w:p>
+      <w:pPr>
+        <w:pStyle w:val="selectable-text"/>
+        <w:numPr>
+          <w:ilvl w:val="0"/>
+          <w:numId w:val="3"/>
+        </w:numPr>
+        <w:jc w:val="both"/>
+        <w:rPr>
+          <w:lang w:val="pt-BR"/>
+        </w:rPr>
+      </w:pPr>
+      <w:r>
+        <w:rPr>
+          <w:lang w:val="pt-BR"/>
+        </w:rPr>
+        <w:t xml:space="preserve">- </w:t>
+      </w:r>
+      <w:proofErr w:type="spellStart"/>
+      <w:r>
+        <w:rPr>
+          <w:lang w:val="pt-BR"/>
+        </w:rPr>
+        <w:t>Racianalidade</w:t>
+      </w:r>
+      <w:proofErr w:type="spellEnd"/>
+    </w:p>
+    <w:p>
+      <w:pPr>
+        <w:pStyle w:val="selectable-text"/>
+        <w:numPr>
+          <w:ilvl w:val="0"/>
+          <w:numId w:val="3"/>
+        </w:numPr>
+        <w:jc w:val="both"/>
+        <w:rPr>
+          <w:lang w:val="pt-BR"/>
+        </w:rPr>
+      </w:pPr>
+      <w:r>
+        <w:rPr>
+          <w:lang w:val="pt-BR"/>
+        </w:rPr>
+        <w:t>- Orientado a Valor e Clientes</w:t>
+      </w:r>
+    </w:p>
+    <w:p>
+      <w:pPr>
+        <w:pStyle w:val="selectable-text"/>
+        <w:numPr>
+          <w:ilvl w:val="0"/>
+          <w:numId w:val="3"/>
+        </w:numPr>
+        <w:jc w:val="both"/>
+        <w:rPr>
+          <w:lang w:val="pt-BR"/>
+        </w:rPr>
+      </w:pPr>
+      <w:r>
+        <w:rPr>
+          <w:lang w:val="pt-BR"/>
+        </w:rPr>
+        <w:t xml:space="preserve">- Privacidade e </w:t>
+      </w:r>
+      <w:proofErr w:type="spellStart"/>
+      <w:r>
+        <w:rPr>
+          <w:lang w:val="pt-BR"/>
+        </w:rPr>
+        <w:t>Seguranca</w:t>
+      </w:r>
+      <w:proofErr w:type="spellEnd"/>
+      <w:r>
+        <w:rPr>
+          <w:lang w:val="pt-BR"/>
+        </w:rPr>
+        <w:t xml:space="preserve"> de dados</w:t>
+      </w:r>
+    </w:p>
+    <w:p>
+      <w:pPr>
+        <w:pStyle w:val="selectable-text"/>
+        <w:jc w:val="both"/>
+        <w:rPr>
+          <w:lang w:val="pt-BR"/>
+        </w:rPr>
+      </w:pPr>
+    </w:p>
+    <w:p>
+      <w:pPr>
+        <w:jc w:val="both"/>
+        <w:rPr>
+          <w:lang w:val="pt-BR"/>
+        </w:rPr>
+      </w:pPr>
+      <w:r>
+        <w:rPr>
+          <w:lang w:val="pt-BR"/>
+        </w:rPr>
+        <w:t>Analise do mercado selecionado e perfil dos clientes</w:t>
+      </w:r>
+    </w:p>
+    <w:p>
+      <w:pPr>
+        <w:jc w:val="both"/>
+        <w:rPr>
+          <w:lang w:val="pt-BR"/>
+        </w:rPr>
+      </w:pPr>
+    </w:p>
+    <w:p>
+      <w:pPr>
+        <w:jc w:val="both"/>
+        <w:rPr>
+          <w:lang w:val="pt-BR"/>
+        </w:rPr>
       </w:pPr>
     </w:p>
     <w:sectPr>
@@ -1051,8 +2703,240 @@
       </w:rPr>
     </w:lvl>
   </w:abstractNum>
+  <w:abstractNum w:abstractNumId="1" w15:restartNumberingAfterBreak="0">
+    <w:nsid w:val="733F76B0"/>
+    <w:multiLevelType w:val="hybridMultilevel"/>
+    <w:tmpl w:val="B97AF09C"/>
+    <w:lvl w:ilvl="0" w:tplc="04090001">
+      <w:start w:val="1"/>
+      <w:numFmt w:val="bullet"/>
+      <w:lvlText w:val=""/>
+      <w:lvlJc w:val="left"/>
+      <w:pPr>
+        <w:ind w:left="720" w:hanging="360"/>
+      </w:pPr>
+      <w:rPr>
+        <w:rFonts w:ascii="Symbol" w:hAnsi="Symbol" w:hint="default"/>
+      </w:rPr>
+    </w:lvl>
+    <w:lvl w:ilvl="1" w:tplc="FFFFFFFF" w:tentative="1">
+      <w:start w:val="1"/>
+      <w:numFmt w:val="bullet"/>
+      <w:lvlText w:val="o"/>
+      <w:lvlJc w:val="left"/>
+      <w:pPr>
+        <w:ind w:left="1440" w:hanging="360"/>
+      </w:pPr>
+      <w:rPr>
+        <w:rFonts w:ascii="Courier New" w:hAnsi="Courier New" w:cs="Courier New" w:hint="default"/>
+      </w:rPr>
+    </w:lvl>
+    <w:lvl w:ilvl="2" w:tplc="FFFFFFFF" w:tentative="1">
+      <w:start w:val="1"/>
+      <w:numFmt w:val="bullet"/>
+      <w:lvlText w:val=""/>
+      <w:lvlJc w:val="left"/>
+      <w:pPr>
+        <w:ind w:left="2160" w:hanging="360"/>
+      </w:pPr>
+      <w:rPr>
+        <w:rFonts w:ascii="Wingdings" w:hAnsi="Wingdings" w:hint="default"/>
+      </w:rPr>
+    </w:lvl>
+    <w:lvl w:ilvl="3" w:tplc="FFFFFFFF" w:tentative="1">
+      <w:start w:val="1"/>
+      <w:numFmt w:val="bullet"/>
+      <w:lvlText w:val=""/>
+      <w:lvlJc w:val="left"/>
+      <w:pPr>
+        <w:ind w:left="2880" w:hanging="360"/>
+      </w:pPr>
+      <w:rPr>
+        <w:rFonts w:ascii="Symbol" w:hAnsi="Symbol" w:hint="default"/>
+      </w:rPr>
+    </w:lvl>
+    <w:lvl w:ilvl="4" w:tplc="FFFFFFFF" w:tentative="1">
+      <w:start w:val="1"/>
+      <w:numFmt w:val="bullet"/>
+      <w:lvlText w:val="o"/>
+      <w:lvlJc w:val="left"/>
+      <w:pPr>
+        <w:ind w:left="3600" w:hanging="360"/>
+      </w:pPr>
+      <w:rPr>
+        <w:rFonts w:ascii="Courier New" w:hAnsi="Courier New" w:cs="Courier New" w:hint="default"/>
+      </w:rPr>
+    </w:lvl>
+    <w:lvl w:ilvl="5" w:tplc="FFFFFFFF" w:tentative="1">
+      <w:start w:val="1"/>
+      <w:numFmt w:val="bullet"/>
+      <w:lvlText w:val=""/>
+      <w:lvlJc w:val="left"/>
+      <w:pPr>
+        <w:ind w:left="4320" w:hanging="360"/>
+      </w:pPr>
+      <w:rPr>
+        <w:rFonts w:ascii="Wingdings" w:hAnsi="Wingdings" w:hint="default"/>
+      </w:rPr>
+    </w:lvl>
+    <w:lvl w:ilvl="6" w:tplc="FFFFFFFF" w:tentative="1">
+      <w:start w:val="1"/>
+      <w:numFmt w:val="bullet"/>
+      <w:lvlText w:val=""/>
+      <w:lvlJc w:val="left"/>
+      <w:pPr>
+        <w:ind w:left="5040" w:hanging="360"/>
+      </w:pPr>
+      <w:rPr>
+        <w:rFonts w:ascii="Symbol" w:hAnsi="Symbol" w:hint="default"/>
+      </w:rPr>
+    </w:lvl>
+    <w:lvl w:ilvl="7" w:tplc="FFFFFFFF" w:tentative="1">
+      <w:start w:val="1"/>
+      <w:numFmt w:val="bullet"/>
+      <w:lvlText w:val="o"/>
+      <w:lvlJc w:val="left"/>
+      <w:pPr>
+        <w:ind w:left="5760" w:hanging="360"/>
+      </w:pPr>
+      <w:rPr>
+        <w:rFonts w:ascii="Courier New" w:hAnsi="Courier New" w:cs="Courier New" w:hint="default"/>
+      </w:rPr>
+    </w:lvl>
+    <w:lvl w:ilvl="8" w:tplc="FFFFFFFF" w:tentative="1">
+      <w:start w:val="1"/>
+      <w:numFmt w:val="bullet"/>
+      <w:lvlText w:val=""/>
+      <w:lvlJc w:val="left"/>
+      <w:pPr>
+        <w:ind w:left="6480" w:hanging="360"/>
+      </w:pPr>
+      <w:rPr>
+        <w:rFonts w:ascii="Wingdings" w:hAnsi="Wingdings" w:hint="default"/>
+      </w:rPr>
+    </w:lvl>
+  </w:abstractNum>
+  <w:abstractNum w:abstractNumId="2" w15:restartNumberingAfterBreak="0">
+    <w:nsid w:val="7BBE021D"/>
+    <w:multiLevelType w:val="hybridMultilevel"/>
+    <w:tmpl w:val="69D6B0C8"/>
+    <w:lvl w:ilvl="0" w:tplc="D08E5302">
+      <w:start w:val="1"/>
+      <w:numFmt w:val="bullet"/>
+      <w:lvlText w:val=""/>
+      <w:lvlJc w:val="left"/>
+      <w:pPr>
+        <w:ind w:left="720" w:hanging="360"/>
+      </w:pPr>
+      <w:rPr>
+        <w:rFonts w:ascii="Wingdings" w:eastAsia="Times New Roman" w:hAnsi="Wingdings" w:cs="Times New Roman" w:hint="default"/>
+      </w:rPr>
+    </w:lvl>
+    <w:lvl w:ilvl="1" w:tplc="04090003" w:tentative="1">
+      <w:start w:val="1"/>
+      <w:numFmt w:val="bullet"/>
+      <w:lvlText w:val="o"/>
+      <w:lvlJc w:val="left"/>
+      <w:pPr>
+        <w:ind w:left="1440" w:hanging="360"/>
+      </w:pPr>
+      <w:rPr>
+        <w:rFonts w:ascii="Courier New" w:hAnsi="Courier New" w:cs="Courier New" w:hint="default"/>
+      </w:rPr>
+    </w:lvl>
+    <w:lvl w:ilvl="2" w:tplc="04090005" w:tentative="1">
+      <w:start w:val="1"/>
+      <w:numFmt w:val="bullet"/>
+      <w:lvlText w:val=""/>
+      <w:lvlJc w:val="left"/>
+      <w:pPr>
+        <w:ind w:left="2160" w:hanging="360"/>
+      </w:pPr>
+      <w:rPr>
+        <w:rFonts w:ascii="Wingdings" w:hAnsi="Wingdings" w:hint="default"/>
+      </w:rPr>
+    </w:lvl>
+    <w:lvl w:ilvl="3" w:tplc="04090001" w:tentative="1">
+      <w:start w:val="1"/>
+      <w:numFmt w:val="bullet"/>
+      <w:lvlText w:val=""/>
+      <w:lvlJc w:val="left"/>
+      <w:pPr>
+        <w:ind w:left="2880" w:hanging="360"/>
+      </w:pPr>
+      <w:rPr>
+        <w:rFonts w:ascii="Symbol" w:hAnsi="Symbol" w:hint="default"/>
+      </w:rPr>
+    </w:lvl>
+    <w:lvl w:ilvl="4" w:tplc="04090003" w:tentative="1">
+      <w:start w:val="1"/>
+      <w:numFmt w:val="bullet"/>
+      <w:lvlText w:val="o"/>
+      <w:lvlJc w:val="left"/>
+      <w:pPr>
+        <w:ind w:left="3600" w:hanging="360"/>
+      </w:pPr>
+      <w:rPr>
+        <w:rFonts w:ascii="Courier New" w:hAnsi="Courier New" w:cs="Courier New" w:hint="default"/>
+      </w:rPr>
+    </w:lvl>
+    <w:lvl w:ilvl="5" w:tplc="04090005" w:tentative="1">
+      <w:start w:val="1"/>
+      <w:numFmt w:val="bullet"/>
+      <w:lvlText w:val=""/>
+      <w:lvlJc w:val="left"/>
+      <w:pPr>
+        <w:ind w:left="4320" w:hanging="360"/>
+      </w:pPr>
+      <w:rPr>
+        <w:rFonts w:ascii="Wingdings" w:hAnsi="Wingdings" w:hint="default"/>
+      </w:rPr>
+    </w:lvl>
+    <w:lvl w:ilvl="6" w:tplc="04090001" w:tentative="1">
+      <w:start w:val="1"/>
+      <w:numFmt w:val="bullet"/>
+      <w:lvlText w:val=""/>
+      <w:lvlJc w:val="left"/>
+      <w:pPr>
+        <w:ind w:left="5040" w:hanging="360"/>
+      </w:pPr>
+      <w:rPr>
+        <w:rFonts w:ascii="Symbol" w:hAnsi="Symbol" w:hint="default"/>
+      </w:rPr>
+    </w:lvl>
+    <w:lvl w:ilvl="7" w:tplc="04090003" w:tentative="1">
+      <w:start w:val="1"/>
+      <w:numFmt w:val="bullet"/>
+      <w:lvlText w:val="o"/>
+      <w:lvlJc w:val="left"/>
+      <w:pPr>
+        <w:ind w:left="5760" w:hanging="360"/>
+      </w:pPr>
+      <w:rPr>
+        <w:rFonts w:ascii="Courier New" w:hAnsi="Courier New" w:cs="Courier New" w:hint="default"/>
+      </w:rPr>
+    </w:lvl>
+    <w:lvl w:ilvl="8" w:tplc="04090005" w:tentative="1">
+      <w:start w:val="1"/>
+      <w:numFmt w:val="bullet"/>
+      <w:lvlText w:val=""/>
+      <w:lvlJc w:val="left"/>
+      <w:pPr>
+        <w:ind w:left="6480" w:hanging="360"/>
+      </w:pPr>
+      <w:rPr>
+        <w:rFonts w:ascii="Wingdings" w:hAnsi="Wingdings" w:hint="default"/>
+      </w:rPr>
+    </w:lvl>
+  </w:abstractNum>
   <w:num w:numId="1" w16cid:durableId="17512941">
     <w:abstractNumId w:val="0"/>
+  </w:num>
+  <w:num w:numId="2" w16cid:durableId="2086798055">
+    <w:abstractNumId w:val="2"/>
+  </w:num>
+  <w:num w:numId="3" w16cid:durableId="42945035">
+    <w:abstractNumId w:val="1"/>
   </w:num>
 </w:numbering>
 </file>
@@ -1456,6 +3340,25 @@
     <w:name w:val="Normal"/>
     <w:qFormat/>
   </w:style>
+  <w:style w:type="paragraph" w:styleId="Heading4">
+    <w:name w:val="heading 4"/>
+    <w:basedOn w:val="Normal"/>
+    <w:link w:val="Heading4Char"/>
+    <w:uiPriority w:val="9"/>
+    <w:qFormat/>
+    <w:rsid w:val="007D0928"/>
+    <w:pPr>
+      <w:spacing w:before="100" w:beforeAutospacing="1" w:after="100" w:afterAutospacing="1" w:line="240" w:lineRule="auto"/>
+      <w:outlineLvl w:val="3"/>
+    </w:pPr>
+    <w:rPr>
+      <w:rFonts w:ascii="Times New Roman" w:eastAsia="Times New Roman" w:hAnsi="Times New Roman" w:cs="Times New Roman"/>
+      <w:b/>
+      <w:bCs/>
+      <w:sz w:val="24"/>
+      <w:szCs w:val="24"/>
+    </w:rPr>
+  </w:style>
   <w:style w:type="character" w:default="1" w:styleId="DefaultParagraphFont">
     <w:name w:val="Default Paragraph Font"/>
     <w:uiPriority w:val="1"/>
@@ -1500,6 +3403,59 @@
     <w:name w:val="selectable-text1"/>
     <w:basedOn w:val="DefaultParagraphFont"/>
     <w:rsid w:val="002613DB"/>
+  </w:style>
+  <w:style w:type="character" w:customStyle="1" w:styleId="Heading4Char">
+    <w:name w:val="Heading 4 Char"/>
+    <w:basedOn w:val="DefaultParagraphFont"/>
+    <w:link w:val="Heading4"/>
+    <w:uiPriority w:val="9"/>
+    <w:rsid w:val="007D0928"/>
+    <w:rPr>
+      <w:rFonts w:ascii="Times New Roman" w:eastAsia="Times New Roman" w:hAnsi="Times New Roman" w:cs="Times New Roman"/>
+      <w:b/>
+      <w:bCs/>
+      <w:sz w:val="24"/>
+      <w:szCs w:val="24"/>
+    </w:rPr>
+  </w:style>
+  <w:style w:type="paragraph" w:styleId="NormalWeb">
+    <w:name w:val="Normal (Web)"/>
+    <w:basedOn w:val="Normal"/>
+    <w:uiPriority w:val="99"/>
+    <w:semiHidden/>
+    <w:unhideWhenUsed/>
+    <w:rsid w:val="007D0928"/>
+    <w:pPr>
+      <w:spacing w:before="100" w:beforeAutospacing="1" w:after="100" w:afterAutospacing="1" w:line="240" w:lineRule="auto"/>
+    </w:pPr>
+    <w:rPr>
+      <w:rFonts w:ascii="Times New Roman" w:eastAsia="Times New Roman" w:hAnsi="Times New Roman" w:cs="Times New Roman"/>
+      <w:sz w:val="24"/>
+      <w:szCs w:val="24"/>
+    </w:rPr>
+  </w:style>
+  <w:style w:type="character" w:styleId="Hyperlink">
+    <w:name w:val="Hyperlink"/>
+    <w:basedOn w:val="DefaultParagraphFont"/>
+    <w:uiPriority w:val="99"/>
+    <w:unhideWhenUsed/>
+    <w:rsid w:val="00FD585E"/>
+    <w:rPr>
+      <w:color w:val="0563C1" w:themeColor="hyperlink"/>
+      <w:u w:val="single"/>
+    </w:rPr>
+  </w:style>
+  <w:style w:type="character" w:styleId="UnresolvedMention">
+    <w:name w:val="Unresolved Mention"/>
+    <w:basedOn w:val="DefaultParagraphFont"/>
+    <w:uiPriority w:val="99"/>
+    <w:semiHidden/>
+    <w:unhideWhenUsed/>
+    <w:rsid w:val="00FD585E"/>
+    <w:rPr>
+      <w:color w:val="605E5C"/>
+      <w:shd w:val="clear" w:color="auto" w:fill="E1DFDD"/>
+    </w:rPr>
   </w:style>
 </w:styles>
 </file>

</xml_diff>